<commit_message>
changes to planning doc
</commit_message>
<xml_diff>
--- a/planning/planning_document.docx
+++ b/planning/planning_document.docx
@@ -439,6 +439,314 @@
         <w:t>Google Drive: For storing and embedding the resume preview file.</w:t>
       </w:r>
     </w:p>
+    <w:p>
+      <w:pPr>
+        <w:rPr>
+          <w:b/>
+          <w:bCs/>
+        </w:rPr>
+      </w:pPr>
+      <w:r>
+        <w:rPr>
+          <w:b/>
+          <w:bCs/>
+        </w:rPr>
+        <w:t>Folder Structure</w:t>
+      </w:r>
+    </w:p>
+    <w:p>
+      <w:pPr>
+        <w:pStyle w:val="ListParagraph"/>
+        <w:numPr>
+          <w:ilvl w:val="0"/>
+          <w:numId w:val="5"/>
+        </w:numPr>
+      </w:pPr>
+      <w:r>
+        <w:t>index.html – Home Page</w:t>
+      </w:r>
+    </w:p>
+    <w:p>
+      <w:pPr>
+        <w:pStyle w:val="ListParagraph"/>
+        <w:numPr>
+          <w:ilvl w:val="0"/>
+          <w:numId w:val="5"/>
+        </w:numPr>
+      </w:pPr>
+      <w:r>
+        <w:t>experience.html – Experience Page</w:t>
+      </w:r>
+    </w:p>
+    <w:p>
+      <w:pPr>
+        <w:pStyle w:val="ListParagraph"/>
+        <w:numPr>
+          <w:ilvl w:val="0"/>
+          <w:numId w:val="5"/>
+        </w:numPr>
+      </w:pPr>
+      <w:r>
+        <w:t xml:space="preserve">resume.html – Resume Page </w:t>
+      </w:r>
+    </w:p>
+    <w:p>
+      <w:pPr>
+        <w:pStyle w:val="ListParagraph"/>
+        <w:numPr>
+          <w:ilvl w:val="0"/>
+          <w:numId w:val="5"/>
+        </w:numPr>
+      </w:pPr>
+      <w:r>
+        <w:t xml:space="preserve">contact.html – Contact Page </w:t>
+      </w:r>
+    </w:p>
+    <w:p>
+      <w:pPr>
+        <w:pStyle w:val="ListParagraph"/>
+        <w:numPr>
+          <w:ilvl w:val="0"/>
+          <w:numId w:val="5"/>
+        </w:numPr>
+      </w:pPr>
+      <w:r>
+        <w:t xml:space="preserve">style.css – Main CSS file </w:t>
+      </w:r>
+    </w:p>
+    <w:p>
+      <w:pPr>
+        <w:pStyle w:val="ListParagraph"/>
+        <w:numPr>
+          <w:ilvl w:val="0"/>
+          <w:numId w:val="5"/>
+        </w:numPr>
+      </w:pPr>
+      <w:r>
+        <w:t xml:space="preserve">script.js – JavaScript file </w:t>
+      </w:r>
+    </w:p>
+    <w:p>
+      <w:pPr>
+        <w:pStyle w:val="ListParagraph"/>
+        <w:numPr>
+          <w:ilvl w:val="0"/>
+          <w:numId w:val="5"/>
+        </w:numPr>
+      </w:pPr>
+      <w:r>
+        <w:t xml:space="preserve">images/ </w:t>
+      </w:r>
+      <w:r>
+        <w:t>–</w:t>
+      </w:r>
+      <w:r>
+        <w:t xml:space="preserve"> W</w:t>
+      </w:r>
+      <w:r>
+        <w:t>ebsite images including profile photo and company logos</w:t>
+      </w:r>
+    </w:p>
+    <w:p>
+      <w:pPr>
+        <w:pStyle w:val="ListParagraph"/>
+        <w:numPr>
+          <w:ilvl w:val="0"/>
+          <w:numId w:val="5"/>
+        </w:numPr>
+      </w:pPr>
+      <w:r>
+        <w:t xml:space="preserve">planning/ </w:t>
+      </w:r>
+      <w:r>
+        <w:t>–</w:t>
+      </w:r>
+      <w:r>
+        <w:t xml:space="preserve"> </w:t>
+      </w:r>
+      <w:r>
+        <w:t>Contains planning_document.docx</w:t>
+      </w:r>
+    </w:p>
+    <w:p>
+      <w:pPr>
+        <w:pStyle w:val="ListParagraph"/>
+        <w:numPr>
+          <w:ilvl w:val="0"/>
+          <w:numId w:val="5"/>
+        </w:numPr>
+      </w:pPr>
+      <w:r>
+        <w:t xml:space="preserve">design/ </w:t>
+      </w:r>
+      <w:r>
+        <w:t>–</w:t>
+      </w:r>
+      <w:r>
+        <w:t xml:space="preserve"> Contains rough website wireframes</w:t>
+      </w:r>
+    </w:p>
+    <w:p>
+      <w:pPr>
+        <w:rPr>
+          <w:b/>
+          <w:bCs/>
+        </w:rPr>
+      </w:pPr>
+      <w:r>
+        <w:rPr>
+          <w:b/>
+          <w:bCs/>
+        </w:rPr>
+        <w:t>Design Goals</w:t>
+      </w:r>
+    </w:p>
+    <w:p>
+      <w:pPr>
+        <w:pStyle w:val="ListParagraph"/>
+        <w:numPr>
+          <w:ilvl w:val="0"/>
+          <w:numId w:val="4"/>
+        </w:numPr>
+      </w:pPr>
+      <w:r>
+        <w:rPr>
+          <w:b/>
+          <w:bCs/>
+        </w:rPr>
+        <w:t>Consistency:</w:t>
+      </w:r>
+      <w:r>
+        <w:t xml:space="preserve"> Unified light blue theme across all pages to create a cohesive and professional feel.</w:t>
+      </w:r>
+    </w:p>
+    <w:p>
+      <w:pPr>
+        <w:pStyle w:val="ListParagraph"/>
+        <w:numPr>
+          <w:ilvl w:val="0"/>
+          <w:numId w:val="4"/>
+        </w:numPr>
+      </w:pPr>
+      <w:r>
+        <w:rPr>
+          <w:b/>
+          <w:bCs/>
+        </w:rPr>
+        <w:t>Clarity and Simplicity:</w:t>
+      </w:r>
+      <w:r>
+        <w:t xml:space="preserve"> Content is easy to navigate, well-spaced, and free of visual clutter.</w:t>
+      </w:r>
+    </w:p>
+    <w:p>
+      <w:pPr>
+        <w:pStyle w:val="ListParagraph"/>
+        <w:numPr>
+          <w:ilvl w:val="0"/>
+          <w:numId w:val="4"/>
+        </w:numPr>
+      </w:pPr>
+      <w:r>
+        <w:rPr>
+          <w:b/>
+          <w:bCs/>
+        </w:rPr>
+        <w:t>Responsiveness:</w:t>
+      </w:r>
+      <w:r>
+        <w:t xml:space="preserve"> Designed mobile-first using Bootstrap’s responsive utilities to ensure accessibility across phones, tablets, and desktops.</w:t>
+      </w:r>
+    </w:p>
+    <w:p>
+      <w:pPr>
+        <w:pStyle w:val="ListParagraph"/>
+        <w:numPr>
+          <w:ilvl w:val="0"/>
+          <w:numId w:val="4"/>
+        </w:numPr>
+      </w:pPr>
+      <w:r>
+        <w:rPr>
+          <w:b/>
+          <w:bCs/>
+        </w:rPr>
+        <w:t>Visual Engagement:</w:t>
+      </w:r>
+      <w:r>
+        <w:t xml:space="preserve"> Subtle but meaningful interactions such as </w:t>
+      </w:r>
+      <w:proofErr w:type="spellStart"/>
+      <w:r>
+        <w:t>neumorphic</w:t>
+      </w:r>
+      <w:proofErr w:type="spellEnd"/>
+      <w:r>
+        <w:t xml:space="preserve"> buttons, animated sketch branding for the navbar, and smooth fade-in transitions on page load.</w:t>
+      </w:r>
+    </w:p>
+    <w:p>
+      <w:pPr>
+        <w:pStyle w:val="ListParagraph"/>
+        <w:numPr>
+          <w:ilvl w:val="0"/>
+          <w:numId w:val="4"/>
+        </w:numPr>
+      </w:pPr>
+      <w:r>
+        <w:rPr>
+          <w:b/>
+          <w:bCs/>
+        </w:rPr>
+        <w:t>Professional Aesthetic:</w:t>
+      </w:r>
+      <w:r>
+        <w:t xml:space="preserve"> Balanced between minimalism and a modern tech-savvy appearance, aimed to appeal to recruiters and professionals in the tech and business fields.</w:t>
+      </w:r>
+    </w:p>
+    <w:p>
+      <w:pPr>
+        <w:jc w:val="center"/>
+      </w:pPr>
+      <w:r>
+        <w:lastRenderedPageBreak/>
+        <w:drawing>
+          <wp:inline distT="0" distB="0" distL="0" distR="0" wp14:anchorId="082AF3EC" wp14:editId="7C0536DB">
+            <wp:extent cx="2987040" cy="6220800"/>
+            <wp:effectExtent l="0" t="0" r="0" b="2540"/>
+            <wp:docPr id="2133809894" name="Picture 1" descr="A screenshot of a computer&#10;&#10;AI-generated content may be incorrect."/>
+            <wp:cNvGraphicFramePr>
+              <a:graphicFrameLocks xmlns:a="http://schemas.openxmlformats.org/drawingml/2006/main" noChangeAspect="1"/>
+            </wp:cNvGraphicFramePr>
+            <a:graphic xmlns:a="http://schemas.openxmlformats.org/drawingml/2006/main">
+              <a:graphicData uri="http://schemas.openxmlformats.org/drawingml/2006/picture">
+                <pic:pic xmlns:pic="http://schemas.openxmlformats.org/drawingml/2006/picture">
+                  <pic:nvPicPr>
+                    <pic:cNvPr id="2133809894" name="Picture 1" descr="A screenshot of a computer&#10;&#10;AI-generated content may be incorrect."/>
+                    <pic:cNvPicPr/>
+                  </pic:nvPicPr>
+                  <pic:blipFill>
+                    <a:blip r:embed="rId5"/>
+                    <a:stretch>
+                      <a:fillRect/>
+                    </a:stretch>
+                  </pic:blipFill>
+                  <pic:spPr>
+                    <a:xfrm>
+                      <a:off x="0" y="0"/>
+                      <a:ext cx="2994281" cy="6235881"/>
+                    </a:xfrm>
+                    <a:prstGeom prst="rect">
+                      <a:avLst/>
+                    </a:prstGeom>
+                  </pic:spPr>
+                </pic:pic>
+              </a:graphicData>
+            </a:graphic>
+          </wp:inline>
+        </w:drawing>
+      </w:r>
+    </w:p>
     <w:p/>
     <w:p>
       <w:pPr>
@@ -452,307 +760,17 @@
           <w:b/>
           <w:bCs/>
         </w:rPr>
-        <w:t>Design Goals</w:t>
-      </w:r>
-    </w:p>
-    <w:p>
-      <w:pPr>
-        <w:pStyle w:val="ListParagraph"/>
-        <w:numPr>
-          <w:ilvl w:val="0"/>
-          <w:numId w:val="4"/>
-        </w:numPr>
-      </w:pPr>
-      <w:r>
-        <w:rPr>
-          <w:b/>
-          <w:bCs/>
-        </w:rPr>
-        <w:t>Consistency:</w:t>
+        <w:t>GitHub Repository Link</w:t>
+      </w:r>
+    </w:p>
+    <w:p>
+      <w:r>
+        <w:t>The complete project, including planning and design documents, is available publicly on GitHub:</w:t>
       </w:r>
       <w:r>
         <w:t xml:space="preserve"> </w:t>
       </w:r>
-      <w:r>
-        <w:t>Unified light blue theme across all pages to create a cohesive and professional feel.</w:t>
-      </w:r>
-    </w:p>
-    <w:p>
-      <w:pPr>
-        <w:pStyle w:val="ListParagraph"/>
-        <w:numPr>
-          <w:ilvl w:val="0"/>
-          <w:numId w:val="4"/>
-        </w:numPr>
-      </w:pPr>
-      <w:r>
-        <w:rPr>
-          <w:b/>
-          <w:bCs/>
-        </w:rPr>
-        <w:t>Clarity and Simplicity:</w:t>
-      </w:r>
-      <w:r>
-        <w:t xml:space="preserve"> </w:t>
-      </w:r>
-      <w:r>
-        <w:t>Content is easy to navigate, well-spaced, and free of visual clutter.</w:t>
-      </w:r>
-    </w:p>
-    <w:p>
-      <w:pPr>
-        <w:pStyle w:val="ListParagraph"/>
-        <w:numPr>
-          <w:ilvl w:val="0"/>
-          <w:numId w:val="4"/>
-        </w:numPr>
-      </w:pPr>
-      <w:r>
-        <w:rPr>
-          <w:b/>
-          <w:bCs/>
-        </w:rPr>
-        <w:t>Responsiveness:</w:t>
-      </w:r>
-      <w:r>
-        <w:t xml:space="preserve"> </w:t>
-      </w:r>
-      <w:r>
-        <w:t>Designed mobile-first using Bootstrap’s responsive utilities to ensure accessibility across phones, tablets, and desktops.</w:t>
-      </w:r>
-    </w:p>
-    <w:p>
-      <w:pPr>
-        <w:pStyle w:val="ListParagraph"/>
-        <w:numPr>
-          <w:ilvl w:val="0"/>
-          <w:numId w:val="4"/>
-        </w:numPr>
-      </w:pPr>
-      <w:r>
-        <w:rPr>
-          <w:b/>
-          <w:bCs/>
-        </w:rPr>
-        <w:t>V</w:t>
-      </w:r>
-      <w:r>
-        <w:rPr>
-          <w:b/>
-          <w:bCs/>
-        </w:rPr>
-        <w:t>isual Engagement:</w:t>
-      </w:r>
-      <w:r>
-        <w:t xml:space="preserve"> </w:t>
-      </w:r>
-      <w:r>
-        <w:t xml:space="preserve">Subtle but meaningful interactions such as </w:t>
-      </w:r>
-      <w:proofErr w:type="spellStart"/>
-      <w:r>
-        <w:t>neumorphic</w:t>
-      </w:r>
-      <w:proofErr w:type="spellEnd"/>
-      <w:r>
-        <w:t xml:space="preserve"> buttons, animated sketch branding for the navbar, and smooth fade-in transitions on page load.</w:t>
-      </w:r>
-    </w:p>
-    <w:p>
-      <w:pPr>
-        <w:pStyle w:val="ListParagraph"/>
-        <w:numPr>
-          <w:ilvl w:val="0"/>
-          <w:numId w:val="4"/>
-        </w:numPr>
-      </w:pPr>
-      <w:r>
-        <w:rPr>
-          <w:b/>
-          <w:bCs/>
-        </w:rPr>
-        <w:t>Professional Aesthetic:</w:t>
-      </w:r>
-      <w:r>
-        <w:t xml:space="preserve"> </w:t>
-      </w:r>
-      <w:r>
-        <w:t>Balanced between minimalism and a modern tech-savvy appearance, aimed to appeal to recruiters and professionals in the tech and business fields.</w:t>
-      </w:r>
-    </w:p>
-    <w:p/>
-    <w:p>
-      <w:pPr>
-        <w:rPr>
-          <w:b/>
-          <w:bCs/>
-        </w:rPr>
-      </w:pPr>
-      <w:r>
-        <w:rPr>
-          <w:b/>
-          <w:bCs/>
-        </w:rPr>
-        <w:t>Folder Structure</w:t>
-      </w:r>
-    </w:p>
-    <w:p>
-      <w:pPr>
-        <w:pStyle w:val="ListParagraph"/>
-        <w:numPr>
-          <w:ilvl w:val="0"/>
-          <w:numId w:val="5"/>
-        </w:numPr>
-      </w:pPr>
-      <w:r>
-        <w:t>index.html – Home Page</w:t>
-      </w:r>
-    </w:p>
-    <w:p>
-      <w:pPr>
-        <w:pStyle w:val="ListParagraph"/>
-        <w:numPr>
-          <w:ilvl w:val="0"/>
-          <w:numId w:val="5"/>
-        </w:numPr>
-      </w:pPr>
-      <w:r>
-        <w:t>experience.html – Experience Page</w:t>
-      </w:r>
-    </w:p>
-    <w:p>
-      <w:pPr>
-        <w:pStyle w:val="ListParagraph"/>
-        <w:numPr>
-          <w:ilvl w:val="0"/>
-          <w:numId w:val="5"/>
-        </w:numPr>
-      </w:pPr>
-      <w:r>
-        <w:t xml:space="preserve">resume.html – Resume Page </w:t>
-      </w:r>
-    </w:p>
-    <w:p>
-      <w:pPr>
-        <w:pStyle w:val="ListParagraph"/>
-        <w:numPr>
-          <w:ilvl w:val="0"/>
-          <w:numId w:val="5"/>
-        </w:numPr>
-      </w:pPr>
-      <w:r>
-        <w:t xml:space="preserve">contact.html – Contact Page </w:t>
-      </w:r>
-    </w:p>
-    <w:p>
-      <w:pPr>
-        <w:pStyle w:val="ListParagraph"/>
-        <w:numPr>
-          <w:ilvl w:val="0"/>
-          <w:numId w:val="5"/>
-        </w:numPr>
-      </w:pPr>
-      <w:r>
-        <w:t xml:space="preserve">style.css – Main CSS file </w:t>
-      </w:r>
-    </w:p>
-    <w:p>
-      <w:pPr>
-        <w:pStyle w:val="ListParagraph"/>
-        <w:numPr>
-          <w:ilvl w:val="0"/>
-          <w:numId w:val="5"/>
-        </w:numPr>
-      </w:pPr>
-      <w:r>
-        <w:t xml:space="preserve">script.js – JavaScript file </w:t>
-      </w:r>
-    </w:p>
-    <w:p>
-      <w:pPr>
-        <w:pStyle w:val="ListParagraph"/>
-        <w:numPr>
-          <w:ilvl w:val="0"/>
-          <w:numId w:val="5"/>
-        </w:numPr>
-      </w:pPr>
-      <w:r>
-        <w:t xml:space="preserve">images/ </w:t>
-      </w:r>
-      <w:r>
-        <w:t>–</w:t>
-      </w:r>
-      <w:r>
-        <w:t xml:space="preserve"> W</w:t>
-      </w:r>
-      <w:r>
-        <w:t>ebsite images including profile photo and company logos</w:t>
-      </w:r>
-    </w:p>
-    <w:p>
-      <w:pPr>
-        <w:pStyle w:val="ListParagraph"/>
-        <w:numPr>
-          <w:ilvl w:val="0"/>
-          <w:numId w:val="5"/>
-        </w:numPr>
-      </w:pPr>
-      <w:r>
-        <w:lastRenderedPageBreak/>
-        <w:t xml:space="preserve">planning/ </w:t>
-      </w:r>
-      <w:r>
-        <w:t>–</w:t>
-      </w:r>
-      <w:r>
-        <w:t xml:space="preserve"> </w:t>
-      </w:r>
-      <w:r>
-        <w:t>Contains planning_document.docx</w:t>
-      </w:r>
-    </w:p>
-    <w:p>
-      <w:pPr>
-        <w:pStyle w:val="ListParagraph"/>
-        <w:numPr>
-          <w:ilvl w:val="0"/>
-          <w:numId w:val="5"/>
-        </w:numPr>
-      </w:pPr>
-      <w:r>
-        <w:t xml:space="preserve">design/ </w:t>
-      </w:r>
-      <w:r>
-        <w:t>–</w:t>
-      </w:r>
-      <w:r>
-        <w:t xml:space="preserve"> Contains rough website wireframes</w:t>
-      </w:r>
-    </w:p>
-    <w:p/>
-    <w:p>
-      <w:pPr>
-        <w:rPr>
-          <w:b/>
-          <w:bCs/>
-        </w:rPr>
-      </w:pPr>
-      <w:r>
-        <w:rPr>
-          <w:b/>
-          <w:bCs/>
-        </w:rPr>
-        <w:t>GitHub Repository Link</w:t>
-      </w:r>
-    </w:p>
-    <w:p>
-      <w:r>
-        <w:t>The complete project, including planning and design documents, is available publicly on GitHub:</w:t>
-      </w:r>
-      <w:r>
-        <w:t xml:space="preserve"> </w:t>
-      </w:r>
-      <w:hyperlink r:id="rId5" w:history="1">
+      <w:hyperlink r:id="rId6" w:history="1">
         <w:r>
           <w:rPr>
             <w:rStyle w:val="Hyperlink"/>

</xml_diff>